<commit_message>
Wrote some stuff for report and added validation and training accuracies
</commit_message>
<xml_diff>
--- a/Milestone 2 Report.docx
+++ b/Milestone 2 Report.docx
@@ -11,35 +11,96 @@
       </w:r>
     </w:p>
     <w:p>
+      <w:r>
+        <w:t xml:space="preserve">For this section </w:t>
+      </w:r>
+      <w:r>
+        <w:t xml:space="preserve">we considered accuracy to be our primary criterion, interpretability as our </w:t>
+      </w:r>
+      <w:r>
+        <w:t>second</w:t>
+      </w:r>
+      <w:r>
+        <w:t xml:space="preserve"> criterion</w:t>
+      </w:r>
+      <w:r>
+        <w:t>, and robustness as our third criterion</w:t>
+      </w:r>
+      <w:r>
+        <w:t xml:space="preserve">. Therefore, </w:t>
+      </w:r>
+      <w:r>
+        <w:t xml:space="preserve">we used the following 3 models: </w:t>
+      </w:r>
+      <w:proofErr w:type="spellStart"/>
+      <w:r>
+        <w:t>XGBoost</w:t>
+      </w:r>
+      <w:proofErr w:type="spellEnd"/>
+      <w:r>
+        <w:t xml:space="preserve">, </w:t>
+      </w:r>
+      <w:r>
+        <w:t>K-Nearest Neighbours</w:t>
+      </w:r>
+      <w:r>
+        <w:t xml:space="preserve">, and Random Forests. We chose </w:t>
+      </w:r>
+      <w:r>
+        <w:t xml:space="preserve">two ensemble methods: </w:t>
+      </w:r>
+      <w:proofErr w:type="spellStart"/>
+      <w:r>
+        <w:t>XGBoost</w:t>
+      </w:r>
+      <w:proofErr w:type="spellEnd"/>
+      <w:r>
+        <w:t xml:space="preserve"> and Random Forests</w:t>
+      </w:r>
+      <w:r>
+        <w:t>,</w:t>
+      </w:r>
+      <w:r>
+        <w:t xml:space="preserve"> </w:t>
+      </w:r>
+      <w:r>
+        <w:t>because they are robust to outliers and non-linear data, and they produce results with high classification accuracy</w:t>
+      </w:r>
+      <w:r>
+        <w:t xml:space="preserve">. As for KNN, we chose it because we </w:t>
+      </w:r>
+      <w:r>
+        <w:t xml:space="preserve">felt the results were very simple to interpret and it is robust </w:t>
+      </w:r>
+      <w:r>
+        <w:t>regarding</w:t>
+      </w:r>
+      <w:r>
+        <w:t xml:space="preserve"> search space since classes do not have to be linearly separable like in SVM.</w:t>
+      </w:r>
+    </w:p>
+    <w:p>
       <w:pPr>
         <w:pStyle w:val="NoSpacing"/>
       </w:pPr>
-      <w:r>
-        <w:t xml:space="preserve">For this section </w:t>
-      </w:r>
-      <w:r>
-        <w:t>w</w:t>
-      </w:r>
-      <w:r>
-        <w:t>e considered accuracy to be our</w:t>
-      </w:r>
-      <w:r>
-        <w:t xml:space="preserve"> primary criterion, interpretability as our </w:t>
-      </w:r>
-      <w:r>
-        <w:t>second</w:t>
-      </w:r>
-      <w:r>
-        <w:t xml:space="preserve"> criterion</w:t>
-      </w:r>
-      <w:r>
-        <w:t>, and robustness as our third criterion</w:t>
-      </w:r>
-      <w:r>
-        <w:t xml:space="preserve">. Therefore, </w:t>
-      </w:r>
-      <w:r>
-        <w:t xml:space="preserve">we used the following 3 models: </w:t>
+    </w:p>
+    <w:p>
+      <w:pPr>
+        <w:pStyle w:val="Heading1"/>
+      </w:pPr>
+      <w:r>
+        <w:t>2.3 Evaluation</w:t>
+      </w:r>
+    </w:p>
+    <w:p>
+      <w:r>
+        <w:t>As we considered accuracy to be our primary criterion when choosing the models, we used prediction accuracy as the main metric to evaluate our models</w:t>
+      </w:r>
+      <w:r>
+        <w:t>, especially due to the problem statement for this project being able to accurately predict outcomes of COVID patients</w:t>
+      </w:r>
+      <w:r>
+        <w:t xml:space="preserve">. For </w:t>
       </w:r>
       <w:proofErr w:type="spellStart"/>
       <w:r>
@@ -47,39 +108,7 @@
       </w:r>
       <w:proofErr w:type="spellEnd"/>
       <w:r>
-        <w:t xml:space="preserve">, KNN, and Random Forests. We chose </w:t>
-      </w:r>
-      <w:r>
-        <w:t xml:space="preserve">two ensemble methods: </w:t>
-      </w:r>
-      <w:proofErr w:type="spellStart"/>
-      <w:r>
-        <w:t>XGBoost</w:t>
-      </w:r>
-      <w:proofErr w:type="spellEnd"/>
-      <w:r>
-        <w:t xml:space="preserve"> and Random Forests</w:t>
-      </w:r>
-      <w:r>
-        <w:t>,</w:t>
-      </w:r>
-      <w:r>
-        <w:t xml:space="preserve"> </w:t>
-      </w:r>
-      <w:r>
-        <w:t>because they are robust to outliers and non-linear data, and they produce results with high classification accuracy</w:t>
-      </w:r>
-      <w:r>
-        <w:t xml:space="preserve">. As for KNN, we chose it because we </w:t>
-      </w:r>
-      <w:r>
-        <w:t xml:space="preserve">felt the results were very simple to interpret and it is robust </w:t>
-      </w:r>
-      <w:r>
-        <w:t>regarding</w:t>
-      </w:r>
-      <w:r>
-        <w:t xml:space="preserve"> search space since classes do not have to be linearly separable like in SVM.</w:t>
+        <w:t xml:space="preserve">, K-Nearest Neighbours, and Random Forests, the accuracy of our model’s prediction values compared to the actual test data’s outcomes were 87.89%, 88.71%, and 89.19% respectively. </w:t>
       </w:r>
     </w:p>
     <w:sectPr>

</xml_diff>

<commit_message>
Added classication reports to doc
</commit_message>
<xml_diff>
--- a/Milestone 2 Report.docx
+++ b/Milestone 2 Report.docx
@@ -7,93 +7,117 @@
         <w:pStyle w:val="Heading1"/>
       </w:pPr>
       <w:r>
-        <w:t>2.2 Build Models</w:t>
+        <w:t>2.1 Splitting Dataset</w:t>
       </w:r>
     </w:p>
     <w:p>
       <w:r>
-        <w:t xml:space="preserve">For this section </w:t>
-      </w:r>
-      <w:r>
-        <w:t xml:space="preserve">we considered accuracy to be our primary criterion, interpretability as our </w:t>
-      </w:r>
-      <w:r>
-        <w:t>second</w:t>
-      </w:r>
-      <w:r>
-        <w:t xml:space="preserve"> criterion</w:t>
-      </w:r>
-      <w:r>
-        <w:t>, and robustness as our third criterion</w:t>
-      </w:r>
-      <w:r>
-        <w:t xml:space="preserve">. Therefore, </w:t>
-      </w:r>
-      <w:r>
-        <w:t xml:space="preserve">we used the following 3 models: </w:t>
+        <w:t xml:space="preserve">We split the data into training and validation dataset using scikit-learn with </w:t>
+      </w:r>
+      <w:proofErr w:type="gramStart"/>
+      <w:r>
+        <w:t>a</w:t>
+      </w:r>
+      <w:proofErr w:type="gramEnd"/>
+      <w:r>
+        <w:t xml:space="preserve"> 80-20 split, and also set </w:t>
       </w:r>
       <w:proofErr w:type="spellStart"/>
       <w:r>
-        <w:t>XGBoost</w:t>
+        <w:t>random_state</w:t>
       </w:r>
       <w:proofErr w:type="spellEnd"/>
       <w:r>
-        <w:t xml:space="preserve">, </w:t>
-      </w:r>
-      <w:r>
-        <w:t>K-Nearest Neighbours</w:t>
-      </w:r>
-      <w:r>
-        <w:t xml:space="preserve">, and Random Forests. We chose </w:t>
-      </w:r>
-      <w:r>
-        <w:t xml:space="preserve">two ensemble methods: </w:t>
-      </w:r>
-      <w:proofErr w:type="spellStart"/>
-      <w:r>
-        <w:t>XGBoost</w:t>
-      </w:r>
-      <w:proofErr w:type="spellEnd"/>
-      <w:r>
-        <w:t xml:space="preserve"> and Random Forests</w:t>
-      </w:r>
-      <w:r>
-        <w:t>,</w:t>
-      </w:r>
-      <w:r>
-        <w:t xml:space="preserve"> </w:t>
-      </w:r>
-      <w:r>
-        <w:t>because they are robust to outliers and non-linear data, and they produce results with high classification accuracy</w:t>
-      </w:r>
-      <w:r>
-        <w:t xml:space="preserve">. As for KNN, we chose it because we </w:t>
-      </w:r>
-      <w:r>
-        <w:t xml:space="preserve">felt the results were very simple to interpret and it is robust </w:t>
-      </w:r>
-      <w:r>
-        <w:t>regarding</w:t>
-      </w:r>
-      <w:r>
-        <w:t xml:space="preserve"> search space since classes do not have to be linearly separable like in SVM.</w:t>
-      </w:r>
-    </w:p>
-    <w:p>
-      <w:pPr>
-        <w:pStyle w:val="NoSpacing"/>
-      </w:pPr>
+        <w:t xml:space="preserve">, shuffle, and stratify values to ensure we got a deterministic result. </w:t>
+      </w:r>
     </w:p>
     <w:p>
       <w:pPr>
         <w:pStyle w:val="Heading1"/>
       </w:pPr>
       <w:r>
-        <w:t>2.3 Evaluation</w:t>
+        <w:t>2.2 Build Models</w:t>
       </w:r>
     </w:p>
     <w:p>
       <w:r>
+        <w:t xml:space="preserve">For this section </w:t>
+      </w:r>
+      <w:r>
+        <w:t xml:space="preserve">we considered accuracy to be our primary criterion, interpretability as our </w:t>
+      </w:r>
+      <w:r>
+        <w:t>second</w:t>
+      </w:r>
+      <w:r>
+        <w:t xml:space="preserve"> criterion</w:t>
+      </w:r>
+      <w:r>
+        <w:t>, and robustness as our third criterion</w:t>
+      </w:r>
+      <w:r>
+        <w:t xml:space="preserve">. Therefore, </w:t>
+      </w:r>
+      <w:r>
+        <w:t xml:space="preserve">we used the following 3 models: </w:t>
+      </w:r>
+      <w:proofErr w:type="spellStart"/>
+      <w:r>
+        <w:t>XGBoost</w:t>
+      </w:r>
+      <w:proofErr w:type="spellEnd"/>
+      <w:r>
+        <w:t xml:space="preserve">, </w:t>
+      </w:r>
+      <w:r>
+        <w:t>K-Nearest Neighbours</w:t>
+      </w:r>
+      <w:r>
+        <w:t xml:space="preserve">, and Random Forests. We chose </w:t>
+      </w:r>
+      <w:r>
+        <w:t xml:space="preserve">two ensemble methods: </w:t>
+      </w:r>
+      <w:proofErr w:type="spellStart"/>
+      <w:r>
+        <w:t>XGBoost</w:t>
+      </w:r>
+      <w:proofErr w:type="spellEnd"/>
+      <w:r>
+        <w:t xml:space="preserve"> and Random Forests</w:t>
+      </w:r>
+      <w:r>
+        <w:t>,</w:t>
+      </w:r>
+      <w:r>
+        <w:t xml:space="preserve"> </w:t>
+      </w:r>
+      <w:r>
+        <w:t>because they are robust to outliers and non-linear data, and they produce results with high classification accuracy</w:t>
+      </w:r>
+      <w:r>
+        <w:t xml:space="preserve">. As for KNN, we chose it because we </w:t>
+      </w:r>
+      <w:r>
+        <w:t xml:space="preserve">felt the results were very simple to interpret and it is robust </w:t>
+      </w:r>
+      <w:r>
+        <w:t>regarding</w:t>
+      </w:r>
+      <w:r>
+        <w:t xml:space="preserve"> search space since classes do not have to be linearly separable like in SVM.</w:t>
+      </w:r>
+    </w:p>
+    <w:p>
+      <w:pPr>
+        <w:pStyle w:val="Heading1"/>
+      </w:pPr>
+      <w:r>
+        <w:t>2.3 Evaluation</w:t>
+      </w:r>
+    </w:p>
+    <w:p>
+      <w:r>
         <w:t>As we considered accuracy to be our primary criterion when choosing the models, we used prediction accuracy as the main metric to evaluate our models</w:t>
       </w:r>
       <w:r>
@@ -111,6 +135,1017 @@
         <w:t xml:space="preserve">, K-Nearest Neighbours, and Random Forests, the accuracy of our model’s prediction values compared to the actual test data’s outcomes were 87.89%, 88.71%, and 89.19% respectively. </w:t>
       </w:r>
     </w:p>
+    <w:p>
+      <w:r>
+        <w:t>We also used scikit-</w:t>
+      </w:r>
+      <w:proofErr w:type="spellStart"/>
+      <w:r>
+        <w:t>learn’s</w:t>
+      </w:r>
+      <w:proofErr w:type="spellEnd"/>
+      <w:r>
+        <w:t xml:space="preserve"> classification report to get each model’s precision and recall. From the results listed below, it appears that for all 3 models the accuracy and recall for quite high were every class label outside of Recovered, which had lower precision values than the others. They also notably had extremely low recall, indicating high amounts of false negatives. Part of this may be due to the low number of Recovered entries in our dataset</w:t>
+      </w:r>
+      <w:r>
+        <w:t xml:space="preserve"> compared to the other labels</w:t>
+      </w:r>
+      <w:r>
+        <w:t>, as can be seen in the support column.</w:t>
+      </w:r>
+    </w:p>
+    <w:tbl>
+      <w:tblPr>
+        <w:tblStyle w:val="TableGrid"/>
+        <w:tblW w:w="0" w:type="auto"/>
+        <w:tblLook w:val="04A0" w:firstRow="1" w:lastRow="0" w:firstColumn="1" w:lastColumn="0" w:noHBand="0" w:noVBand="1"/>
+      </w:tblPr>
+      <w:tblGrid>
+        <w:gridCol w:w="2263"/>
+        <w:gridCol w:w="1701"/>
+        <w:gridCol w:w="1646"/>
+        <w:gridCol w:w="1870"/>
+        <w:gridCol w:w="1870"/>
+      </w:tblGrid>
+      <w:tr>
+        <w:tc>
+          <w:tcPr>
+            <w:tcW w:w="2263" w:type="dxa"/>
+          </w:tcPr>
+          <w:p>
+            <w:pPr>
+              <w:rPr>
+                <w:b/>
+                <w:bCs/>
+                <w:sz w:val="24"/>
+                <w:szCs w:val="24"/>
+              </w:rPr>
+            </w:pPr>
+            <w:proofErr w:type="spellStart"/>
+            <w:r>
+              <w:rPr>
+                <w:b/>
+                <w:bCs/>
+              </w:rPr>
+              <w:t>XGBoost</w:t>
+            </w:r>
+            <w:proofErr w:type="spellEnd"/>
+          </w:p>
+        </w:tc>
+        <w:tc>
+          <w:tcPr>
+            <w:tcW w:w="1701" w:type="dxa"/>
+          </w:tcPr>
+          <w:p>
+            <w:r>
+              <w:t>Precision</w:t>
+            </w:r>
+          </w:p>
+        </w:tc>
+        <w:tc>
+          <w:tcPr>
+            <w:tcW w:w="1646" w:type="dxa"/>
+          </w:tcPr>
+          <w:p>
+            <w:r>
+              <w:t>Recall</w:t>
+            </w:r>
+          </w:p>
+        </w:tc>
+        <w:tc>
+          <w:tcPr>
+            <w:tcW w:w="1870" w:type="dxa"/>
+          </w:tcPr>
+          <w:p>
+            <w:r>
+              <w:t>F1-Score</w:t>
+            </w:r>
+          </w:p>
+        </w:tc>
+        <w:tc>
+          <w:tcPr>
+            <w:tcW w:w="1870" w:type="dxa"/>
+          </w:tcPr>
+          <w:p>
+            <w:r>
+              <w:t>Support</w:t>
+            </w:r>
+          </w:p>
+        </w:tc>
+      </w:tr>
+      <w:tr>
+        <w:tc>
+          <w:tcPr>
+            <w:tcW w:w="2263" w:type="dxa"/>
+          </w:tcPr>
+          <w:p>
+            <w:r>
+              <w:t>Recovered</w:t>
+            </w:r>
+          </w:p>
+        </w:tc>
+        <w:tc>
+          <w:tcPr>
+            <w:tcW w:w="1701" w:type="dxa"/>
+          </w:tcPr>
+          <w:p>
+            <w:r>
+              <w:t>0.7302</w:t>
+            </w:r>
+          </w:p>
+        </w:tc>
+        <w:tc>
+          <w:tcPr>
+            <w:tcW w:w="1646" w:type="dxa"/>
+          </w:tcPr>
+          <w:p>
+            <w:r>
+              <w:t>0.1029</w:t>
+            </w:r>
+          </w:p>
+        </w:tc>
+        <w:tc>
+          <w:tcPr>
+            <w:tcW w:w="1870" w:type="dxa"/>
+          </w:tcPr>
+          <w:p>
+            <w:r>
+              <w:t>0.1804</w:t>
+            </w:r>
+          </w:p>
+        </w:tc>
+        <w:tc>
+          <w:tcPr>
+            <w:tcW w:w="1870" w:type="dxa"/>
+          </w:tcPr>
+          <w:p>
+            <w:r>
+              <w:t>894</w:t>
+            </w:r>
+          </w:p>
+        </w:tc>
+      </w:tr>
+      <w:tr>
+        <w:tc>
+          <w:tcPr>
+            <w:tcW w:w="2263" w:type="dxa"/>
+          </w:tcPr>
+          <w:p>
+            <w:r>
+              <w:t>Hospitalized</w:t>
+            </w:r>
+          </w:p>
+        </w:tc>
+        <w:tc>
+          <w:tcPr>
+            <w:tcW w:w="1701" w:type="dxa"/>
+          </w:tcPr>
+          <w:p>
+            <w:r>
+              <w:t>0.7998</w:t>
+            </w:r>
+          </w:p>
+        </w:tc>
+        <w:tc>
+          <w:tcPr>
+            <w:tcW w:w="1646" w:type="dxa"/>
+          </w:tcPr>
+          <w:p>
+            <w:r>
+              <w:t>0.8969</w:t>
+            </w:r>
+          </w:p>
+        </w:tc>
+        <w:tc>
+          <w:tcPr>
+            <w:tcW w:w="1870" w:type="dxa"/>
+          </w:tcPr>
+          <w:p>
+            <w:r>
+              <w:t>0.8456</w:t>
+            </w:r>
+          </w:p>
+        </w:tc>
+        <w:tc>
+          <w:tcPr>
+            <w:tcW w:w="1870" w:type="dxa"/>
+          </w:tcPr>
+          <w:p>
+            <w:r>
+              <w:t>25067</w:t>
+            </w:r>
+          </w:p>
+        </w:tc>
+      </w:tr>
+      <w:tr>
+        <w:tc>
+          <w:tcPr>
+            <w:tcW w:w="2263" w:type="dxa"/>
+          </w:tcPr>
+          <w:p>
+            <w:r>
+              <w:t>Non-hospitalized</w:t>
+            </w:r>
+          </w:p>
+        </w:tc>
+        <w:tc>
+          <w:tcPr>
+            <w:tcW w:w="1701" w:type="dxa"/>
+          </w:tcPr>
+          <w:p>
+            <w:r>
+              <w:t>0.9912</w:t>
+            </w:r>
+          </w:p>
+        </w:tc>
+        <w:tc>
+          <w:tcPr>
+            <w:tcW w:w="1646" w:type="dxa"/>
+          </w:tcPr>
+          <w:p>
+            <w:r>
+              <w:t xml:space="preserve">0.9947    </w:t>
+            </w:r>
+          </w:p>
+        </w:tc>
+        <w:tc>
+          <w:tcPr>
+            <w:tcW w:w="1870" w:type="dxa"/>
+          </w:tcPr>
+          <w:p>
+            <w:r>
+              <w:t>0.9929</w:t>
+            </w:r>
+          </w:p>
+        </w:tc>
+        <w:tc>
+          <w:tcPr>
+            <w:tcW w:w="1870" w:type="dxa"/>
+          </w:tcPr>
+          <w:p>
+            <w:r>
+              <w:t>29978</w:t>
+            </w:r>
+          </w:p>
+        </w:tc>
+      </w:tr>
+      <w:tr>
+        <w:tc>
+          <w:tcPr>
+            <w:tcW w:w="2263" w:type="dxa"/>
+          </w:tcPr>
+          <w:p>
+            <w:r>
+              <w:t>Deceased</w:t>
+            </w:r>
+          </w:p>
+        </w:tc>
+        <w:tc>
+          <w:tcPr>
+            <w:tcW w:w="1701" w:type="dxa"/>
+          </w:tcPr>
+          <w:p>
+            <w:r>
+              <w:t>0.8040</w:t>
+            </w:r>
+          </w:p>
+        </w:tc>
+        <w:tc>
+          <w:tcPr>
+            <w:tcW w:w="1646" w:type="dxa"/>
+          </w:tcPr>
+          <w:p>
+            <w:r>
+              <w:t>0.6949</w:t>
+            </w:r>
+          </w:p>
+        </w:tc>
+        <w:tc>
+          <w:tcPr>
+            <w:tcW w:w="1870" w:type="dxa"/>
+          </w:tcPr>
+          <w:p>
+            <w:r>
+              <w:t>0.7455</w:t>
+            </w:r>
+          </w:p>
+        </w:tc>
+        <w:tc>
+          <w:tcPr>
+            <w:tcW w:w="1870" w:type="dxa"/>
+          </w:tcPr>
+          <w:p>
+            <w:r>
+              <w:t>17536</w:t>
+            </w:r>
+          </w:p>
+        </w:tc>
+      </w:tr>
+      <w:tr>
+        <w:tc>
+          <w:tcPr>
+            <w:tcW w:w="2263" w:type="dxa"/>
+          </w:tcPr>
+          <w:p>
+            <w:r>
+              <w:t>Accuracy</w:t>
+            </w:r>
+          </w:p>
+        </w:tc>
+        <w:tc>
+          <w:tcPr>
+            <w:tcW w:w="1701" w:type="dxa"/>
+          </w:tcPr>
+          <w:p/>
+        </w:tc>
+        <w:tc>
+          <w:tcPr>
+            <w:tcW w:w="1646" w:type="dxa"/>
+          </w:tcPr>
+          <w:p/>
+        </w:tc>
+        <w:tc>
+          <w:tcPr>
+            <w:tcW w:w="1870" w:type="dxa"/>
+          </w:tcPr>
+          <w:p>
+            <w:r>
+              <w:t>0.8789</w:t>
+            </w:r>
+          </w:p>
+        </w:tc>
+        <w:tc>
+          <w:tcPr>
+            <w:tcW w:w="1870" w:type="dxa"/>
+          </w:tcPr>
+          <w:p>
+            <w:r>
+              <w:t>73475</w:t>
+            </w:r>
+          </w:p>
+        </w:tc>
+      </w:tr>
+    </w:tbl>
+    <w:p/>
+    <w:tbl>
+      <w:tblPr>
+        <w:tblStyle w:val="TableGrid"/>
+        <w:tblW w:w="0" w:type="auto"/>
+        <w:tblLook w:val="04A0" w:firstRow="1" w:lastRow="0" w:firstColumn="1" w:lastColumn="0" w:noHBand="0" w:noVBand="1"/>
+      </w:tblPr>
+      <w:tblGrid>
+        <w:gridCol w:w="2263"/>
+        <w:gridCol w:w="1701"/>
+        <w:gridCol w:w="1646"/>
+        <w:gridCol w:w="1870"/>
+        <w:gridCol w:w="1870"/>
+      </w:tblGrid>
+      <w:tr>
+        <w:tc>
+          <w:tcPr>
+            <w:tcW w:w="2263" w:type="dxa"/>
+          </w:tcPr>
+          <w:p>
+            <w:pPr>
+              <w:rPr>
+                <w:b/>
+                <w:bCs/>
+              </w:rPr>
+            </w:pPr>
+            <w:r>
+              <w:rPr>
+                <w:b/>
+                <w:bCs/>
+              </w:rPr>
+              <w:t>K-Nearest Neighbours</w:t>
+            </w:r>
+          </w:p>
+        </w:tc>
+        <w:tc>
+          <w:tcPr>
+            <w:tcW w:w="1701" w:type="dxa"/>
+          </w:tcPr>
+          <w:p>
+            <w:r>
+              <w:t>Precision</w:t>
+            </w:r>
+          </w:p>
+        </w:tc>
+        <w:tc>
+          <w:tcPr>
+            <w:tcW w:w="1646" w:type="dxa"/>
+          </w:tcPr>
+          <w:p>
+            <w:r>
+              <w:t>Recall</w:t>
+            </w:r>
+          </w:p>
+        </w:tc>
+        <w:tc>
+          <w:tcPr>
+            <w:tcW w:w="1870" w:type="dxa"/>
+          </w:tcPr>
+          <w:p>
+            <w:r>
+              <w:t>F1-Score</w:t>
+            </w:r>
+          </w:p>
+        </w:tc>
+        <w:tc>
+          <w:tcPr>
+            <w:tcW w:w="1870" w:type="dxa"/>
+          </w:tcPr>
+          <w:p>
+            <w:r>
+              <w:t>Support</w:t>
+            </w:r>
+          </w:p>
+        </w:tc>
+      </w:tr>
+      <w:tr>
+        <w:tc>
+          <w:tcPr>
+            <w:tcW w:w="2263" w:type="dxa"/>
+          </w:tcPr>
+          <w:p>
+            <w:r>
+              <w:t>Recovered</w:t>
+            </w:r>
+          </w:p>
+        </w:tc>
+        <w:tc>
+          <w:tcPr>
+            <w:tcW w:w="1701" w:type="dxa"/>
+          </w:tcPr>
+          <w:p>
+            <w:r>
+              <w:t>0.5839</w:t>
+            </w:r>
+          </w:p>
+        </w:tc>
+        <w:tc>
+          <w:tcPr>
+            <w:tcW w:w="1646" w:type="dxa"/>
+          </w:tcPr>
+          <w:p>
+            <w:r>
+              <w:t>0.0973</w:t>
+            </w:r>
+          </w:p>
+        </w:tc>
+        <w:tc>
+          <w:tcPr>
+            <w:tcW w:w="1870" w:type="dxa"/>
+          </w:tcPr>
+          <w:p>
+            <w:r>
+              <w:t>0.1668</w:t>
+            </w:r>
+          </w:p>
+        </w:tc>
+        <w:tc>
+          <w:tcPr>
+            <w:tcW w:w="1870" w:type="dxa"/>
+          </w:tcPr>
+          <w:p>
+            <w:r>
+              <w:t>894</w:t>
+            </w:r>
+          </w:p>
+        </w:tc>
+      </w:tr>
+      <w:tr>
+        <w:tc>
+          <w:tcPr>
+            <w:tcW w:w="2263" w:type="dxa"/>
+          </w:tcPr>
+          <w:p>
+            <w:r>
+              <w:t>Hospitalized</w:t>
+            </w:r>
+          </w:p>
+        </w:tc>
+        <w:tc>
+          <w:tcPr>
+            <w:tcW w:w="1701" w:type="dxa"/>
+          </w:tcPr>
+          <w:p>
+            <w:r>
+              <w:t>0.8391</w:t>
+            </w:r>
+          </w:p>
+        </w:tc>
+        <w:tc>
+          <w:tcPr>
+            <w:tcW w:w="1646" w:type="dxa"/>
+          </w:tcPr>
+          <w:p>
+            <w:r>
+              <w:t>0.8811</w:t>
+            </w:r>
+          </w:p>
+        </w:tc>
+        <w:tc>
+          <w:tcPr>
+            <w:tcW w:w="1870" w:type="dxa"/>
+          </w:tcPr>
+          <w:p>
+            <w:r>
+              <w:t>0.8596</w:t>
+            </w:r>
+          </w:p>
+        </w:tc>
+        <w:tc>
+          <w:tcPr>
+            <w:tcW w:w="1870" w:type="dxa"/>
+          </w:tcPr>
+          <w:p>
+            <w:r>
+              <w:t>25067</w:t>
+            </w:r>
+          </w:p>
+        </w:tc>
+      </w:tr>
+      <w:tr>
+        <w:tc>
+          <w:tcPr>
+            <w:tcW w:w="2263" w:type="dxa"/>
+          </w:tcPr>
+          <w:p>
+            <w:r>
+              <w:t>Non-hospitalized</w:t>
+            </w:r>
+          </w:p>
+        </w:tc>
+        <w:tc>
+          <w:tcPr>
+            <w:tcW w:w="1701" w:type="dxa"/>
+          </w:tcPr>
+          <w:p>
+            <w:r>
+              <w:t>0.9790</w:t>
+            </w:r>
+          </w:p>
+        </w:tc>
+        <w:tc>
+          <w:tcPr>
+            <w:tcW w:w="1646" w:type="dxa"/>
+          </w:tcPr>
+          <w:p>
+            <w:r>
+              <w:t>0.9929</w:t>
+            </w:r>
+          </w:p>
+        </w:tc>
+        <w:tc>
+          <w:tcPr>
+            <w:tcW w:w="1870" w:type="dxa"/>
+          </w:tcPr>
+          <w:p>
+            <w:r>
+              <w:t>0.9859</w:t>
+            </w:r>
+          </w:p>
+        </w:tc>
+        <w:tc>
+          <w:tcPr>
+            <w:tcW w:w="1870" w:type="dxa"/>
+          </w:tcPr>
+          <w:p>
+            <w:r>
+              <w:t>29978</w:t>
+            </w:r>
+          </w:p>
+        </w:tc>
+      </w:tr>
+      <w:tr>
+        <w:tc>
+          <w:tcPr>
+            <w:tcW w:w="2263" w:type="dxa"/>
+          </w:tcPr>
+          <w:p>
+            <w:r>
+              <w:t>Deceased</w:t>
+            </w:r>
+          </w:p>
+        </w:tc>
+        <w:tc>
+          <w:tcPr>
+            <w:tcW w:w="1701" w:type="dxa"/>
+          </w:tcPr>
+          <w:p>
+            <w:r>
+              <w:t>0.7975</w:t>
+            </w:r>
+          </w:p>
+        </w:tc>
+        <w:tc>
+          <w:tcPr>
+            <w:tcW w:w="1646" w:type="dxa"/>
+          </w:tcPr>
+          <w:p>
+            <w:r>
+              <w:t>0.7551</w:t>
+            </w:r>
+          </w:p>
+        </w:tc>
+        <w:tc>
+          <w:tcPr>
+            <w:tcW w:w="1870" w:type="dxa"/>
+          </w:tcPr>
+          <w:p>
+            <w:r>
+              <w:t>0.7757</w:t>
+            </w:r>
+          </w:p>
+        </w:tc>
+        <w:tc>
+          <w:tcPr>
+            <w:tcW w:w="1870" w:type="dxa"/>
+          </w:tcPr>
+          <w:p>
+            <w:r>
+              <w:t>17536</w:t>
+            </w:r>
+          </w:p>
+        </w:tc>
+      </w:tr>
+      <w:tr>
+        <w:tc>
+          <w:tcPr>
+            <w:tcW w:w="2263" w:type="dxa"/>
+          </w:tcPr>
+          <w:p>
+            <w:r>
+              <w:t>Accuracy</w:t>
+            </w:r>
+          </w:p>
+        </w:tc>
+        <w:tc>
+          <w:tcPr>
+            <w:tcW w:w="1701" w:type="dxa"/>
+          </w:tcPr>
+          <w:p/>
+        </w:tc>
+        <w:tc>
+          <w:tcPr>
+            <w:tcW w:w="1646" w:type="dxa"/>
+          </w:tcPr>
+          <w:p/>
+        </w:tc>
+        <w:tc>
+          <w:tcPr>
+            <w:tcW w:w="1870" w:type="dxa"/>
+          </w:tcPr>
+          <w:p>
+            <w:r>
+              <w:t>0.8871</w:t>
+            </w:r>
+          </w:p>
+        </w:tc>
+        <w:tc>
+          <w:tcPr>
+            <w:tcW w:w="1870" w:type="dxa"/>
+          </w:tcPr>
+          <w:p>
+            <w:r>
+              <w:t>73475</w:t>
+            </w:r>
+          </w:p>
+        </w:tc>
+      </w:tr>
+    </w:tbl>
+    <w:p/>
+    <w:tbl>
+      <w:tblPr>
+        <w:tblStyle w:val="TableGrid"/>
+        <w:tblW w:w="0" w:type="auto"/>
+        <w:tblLook w:val="04A0" w:firstRow="1" w:lastRow="0" w:firstColumn="1" w:lastColumn="0" w:noHBand="0" w:noVBand="1"/>
+      </w:tblPr>
+      <w:tblGrid>
+        <w:gridCol w:w="2263"/>
+        <w:gridCol w:w="1701"/>
+        <w:gridCol w:w="1646"/>
+        <w:gridCol w:w="1870"/>
+        <w:gridCol w:w="1870"/>
+      </w:tblGrid>
+      <w:tr>
+        <w:tc>
+          <w:tcPr>
+            <w:tcW w:w="2263" w:type="dxa"/>
+          </w:tcPr>
+          <w:p>
+            <w:pPr>
+              <w:rPr>
+                <w:b/>
+                <w:bCs/>
+              </w:rPr>
+            </w:pPr>
+            <w:r>
+              <w:rPr>
+                <w:b/>
+                <w:bCs/>
+              </w:rPr>
+              <w:t xml:space="preserve">Random Forests </w:t>
+            </w:r>
+          </w:p>
+        </w:tc>
+        <w:tc>
+          <w:tcPr>
+            <w:tcW w:w="1701" w:type="dxa"/>
+          </w:tcPr>
+          <w:p>
+            <w:r>
+              <w:t>Precision</w:t>
+            </w:r>
+          </w:p>
+        </w:tc>
+        <w:tc>
+          <w:tcPr>
+            <w:tcW w:w="1646" w:type="dxa"/>
+          </w:tcPr>
+          <w:p>
+            <w:r>
+              <w:t>Recall</w:t>
+            </w:r>
+          </w:p>
+        </w:tc>
+        <w:tc>
+          <w:tcPr>
+            <w:tcW w:w="1870" w:type="dxa"/>
+          </w:tcPr>
+          <w:p>
+            <w:r>
+              <w:t>F1-Score</w:t>
+            </w:r>
+          </w:p>
+        </w:tc>
+        <w:tc>
+          <w:tcPr>
+            <w:tcW w:w="1870" w:type="dxa"/>
+          </w:tcPr>
+          <w:p>
+            <w:r>
+              <w:t>Support</w:t>
+            </w:r>
+          </w:p>
+        </w:tc>
+      </w:tr>
+      <w:tr>
+        <w:tc>
+          <w:tcPr>
+            <w:tcW w:w="2263" w:type="dxa"/>
+          </w:tcPr>
+          <w:p>
+            <w:r>
+              <w:t>Recovered</w:t>
+            </w:r>
+          </w:p>
+        </w:tc>
+        <w:tc>
+          <w:tcPr>
+            <w:tcW w:w="1701" w:type="dxa"/>
+          </w:tcPr>
+          <w:p>
+            <w:r>
+              <w:t>0.5419</w:t>
+            </w:r>
+          </w:p>
+        </w:tc>
+        <w:tc>
+          <w:tcPr>
+            <w:tcW w:w="1646" w:type="dxa"/>
+          </w:tcPr>
+          <w:p>
+            <w:r>
+              <w:t>0.1230</w:t>
+            </w:r>
+          </w:p>
+        </w:tc>
+        <w:tc>
+          <w:tcPr>
+            <w:tcW w:w="1870" w:type="dxa"/>
+          </w:tcPr>
+          <w:p>
+            <w:r>
+              <w:t>0.2005</w:t>
+            </w:r>
+          </w:p>
+        </w:tc>
+        <w:tc>
+          <w:tcPr>
+            <w:tcW w:w="1870" w:type="dxa"/>
+          </w:tcPr>
+          <w:p>
+            <w:r>
+              <w:t>894</w:t>
+            </w:r>
+          </w:p>
+        </w:tc>
+      </w:tr>
+      <w:tr>
+        <w:tc>
+          <w:tcPr>
+            <w:tcW w:w="2263" w:type="dxa"/>
+          </w:tcPr>
+          <w:p>
+            <w:r>
+              <w:lastRenderedPageBreak/>
+              <w:t>Hospitalized</w:t>
+            </w:r>
+          </w:p>
+        </w:tc>
+        <w:tc>
+          <w:tcPr>
+            <w:tcW w:w="1701" w:type="dxa"/>
+          </w:tcPr>
+          <w:p>
+            <w:r>
+              <w:t>0.8365</w:t>
+            </w:r>
+          </w:p>
+        </w:tc>
+        <w:tc>
+          <w:tcPr>
+            <w:tcW w:w="1646" w:type="dxa"/>
+          </w:tcPr>
+          <w:p>
+            <w:r>
+              <w:t>0.8915</w:t>
+            </w:r>
+          </w:p>
+        </w:tc>
+        <w:tc>
+          <w:tcPr>
+            <w:tcW w:w="1870" w:type="dxa"/>
+          </w:tcPr>
+          <w:p>
+            <w:r>
+              <w:t>0.8631</w:t>
+            </w:r>
+          </w:p>
+        </w:tc>
+        <w:tc>
+          <w:tcPr>
+            <w:tcW w:w="1870" w:type="dxa"/>
+          </w:tcPr>
+          <w:p>
+            <w:r>
+              <w:t>25067</w:t>
+            </w:r>
+          </w:p>
+        </w:tc>
+      </w:tr>
+      <w:tr>
+        <w:tc>
+          <w:tcPr>
+            <w:tcW w:w="2263" w:type="dxa"/>
+          </w:tcPr>
+          <w:p>
+            <w:r>
+              <w:t>Non-hospitalized</w:t>
+            </w:r>
+          </w:p>
+        </w:tc>
+        <w:tc>
+          <w:tcPr>
+            <w:tcW w:w="1701" w:type="dxa"/>
+          </w:tcPr>
+          <w:p>
+            <w:r>
+              <w:t>0.9880</w:t>
+            </w:r>
+          </w:p>
+        </w:tc>
+        <w:tc>
+          <w:tcPr>
+            <w:tcW w:w="1646" w:type="dxa"/>
+          </w:tcPr>
+          <w:p>
+            <w:r>
+              <w:t>0.9925</w:t>
+            </w:r>
+          </w:p>
+        </w:tc>
+        <w:tc>
+          <w:tcPr>
+            <w:tcW w:w="1870" w:type="dxa"/>
+          </w:tcPr>
+          <w:p>
+            <w:r>
+              <w:t>0.9902</w:t>
+            </w:r>
+          </w:p>
+        </w:tc>
+        <w:tc>
+          <w:tcPr>
+            <w:tcW w:w="1870" w:type="dxa"/>
+          </w:tcPr>
+          <w:p>
+            <w:r>
+              <w:t>29978</w:t>
+            </w:r>
+          </w:p>
+        </w:tc>
+      </w:tr>
+      <w:tr>
+        <w:tc>
+          <w:tcPr>
+            <w:tcW w:w="2263" w:type="dxa"/>
+          </w:tcPr>
+          <w:p>
+            <w:r>
+              <w:t>Deceased</w:t>
+            </w:r>
+          </w:p>
+        </w:tc>
+        <w:tc>
+          <w:tcPr>
+            <w:tcW w:w="1701" w:type="dxa"/>
+          </w:tcPr>
+          <w:p>
+            <w:r>
+              <w:t>0.8102</w:t>
+            </w:r>
+          </w:p>
+        </w:tc>
+        <w:tc>
+          <w:tcPr>
+            <w:tcW w:w="1646" w:type="dxa"/>
+          </w:tcPr>
+          <w:p>
+            <w:r>
+              <w:t>0.7598</w:t>
+            </w:r>
+          </w:p>
+        </w:tc>
+        <w:tc>
+          <w:tcPr>
+            <w:tcW w:w="1870" w:type="dxa"/>
+          </w:tcPr>
+          <w:p>
+            <w:r>
+              <w:t>0.7842</w:t>
+            </w:r>
+          </w:p>
+        </w:tc>
+        <w:tc>
+          <w:tcPr>
+            <w:tcW w:w="1870" w:type="dxa"/>
+          </w:tcPr>
+          <w:p>
+            <w:r>
+              <w:t>17536</w:t>
+            </w:r>
+          </w:p>
+        </w:tc>
+      </w:tr>
+      <w:tr>
+        <w:tc>
+          <w:tcPr>
+            <w:tcW w:w="2263" w:type="dxa"/>
+          </w:tcPr>
+          <w:p>
+            <w:r>
+              <w:t>Accuracy</w:t>
+            </w:r>
+          </w:p>
+        </w:tc>
+        <w:tc>
+          <w:tcPr>
+            <w:tcW w:w="1701" w:type="dxa"/>
+          </w:tcPr>
+          <w:p/>
+        </w:tc>
+        <w:tc>
+          <w:tcPr>
+            <w:tcW w:w="1646" w:type="dxa"/>
+          </w:tcPr>
+          <w:p/>
+        </w:tc>
+        <w:tc>
+          <w:tcPr>
+            <w:tcW w:w="1870" w:type="dxa"/>
+          </w:tcPr>
+          <w:p>
+            <w:r>
+              <w:t>0.8919</w:t>
+            </w:r>
+          </w:p>
+        </w:tc>
+        <w:tc>
+          <w:tcPr>
+            <w:tcW w:w="1870" w:type="dxa"/>
+          </w:tcPr>
+          <w:p>
+            <w:r>
+              <w:t>73475</w:t>
+            </w:r>
+          </w:p>
+        </w:tc>
+      </w:tr>
+    </w:tbl>
+    <w:p/>
     <w:sectPr>
       <w:headerReference w:type="default" r:id="rId7"/>
       <w:pgSz w:w="12240" w:h="15840"/>
@@ -856,6 +1891,25 @@
       <w:spacing w:after="0" w:line="240" w:lineRule="auto"/>
     </w:pPr>
   </w:style>
+  <w:style w:type="table" w:styleId="TableGrid">
+    <w:name w:val="Table Grid"/>
+    <w:basedOn w:val="TableNormal"/>
+    <w:uiPriority w:val="39"/>
+    <w:rsid w:val="00C83871"/>
+    <w:pPr>
+      <w:spacing w:after="0" w:line="240" w:lineRule="auto"/>
+    </w:pPr>
+    <w:tblPr>
+      <w:tblBorders>
+        <w:top w:val="single" w:sz="4" w:space="0" w:color="auto"/>
+        <w:left w:val="single" w:sz="4" w:space="0" w:color="auto"/>
+        <w:bottom w:val="single" w:sz="4" w:space="0" w:color="auto"/>
+        <w:right w:val="single" w:sz="4" w:space="0" w:color="auto"/>
+        <w:insideH w:val="single" w:sz="4" w:space="0" w:color="auto"/>
+        <w:insideV w:val="single" w:sz="4" w:space="0" w:color="auto"/>
+      </w:tblBorders>
+    </w:tblPr>
+  </w:style>
 </w:styles>
 </file>
 

</xml_diff>

<commit_message>
refreshed & fixed plots, changed subheading in milestone 2 report.
</commit_message>
<xml_diff>
--- a/Milestone 2 Report.docx
+++ b/Milestone 2 Report.docx
@@ -12,7 +12,23 @@
     </w:p>
     <w:p>
       <w:r>
-        <w:t xml:space="preserve">We split the data into training and validation dataset using scikit-learn with a 80-20 split, and also set random_state, shuffle, and stratify values to ensure we got a deterministic result. </w:t>
+        <w:t xml:space="preserve">We split the data into training and validation dataset using scikit-learn with </w:t>
+      </w:r>
+      <w:proofErr w:type="gramStart"/>
+      <w:r>
+        <w:t>a</w:t>
+      </w:r>
+      <w:proofErr w:type="gramEnd"/>
+      <w:r>
+        <w:t xml:space="preserve"> 80-20 split, and also set </w:t>
+      </w:r>
+      <w:proofErr w:type="spellStart"/>
+      <w:r>
+        <w:t>random_state</w:t>
+      </w:r>
+      <w:proofErr w:type="spellEnd"/>
+      <w:r>
+        <w:t xml:space="preserve">, shuffle, and stratify values to ensure we got a deterministic result. </w:t>
       </w:r>
     </w:p>
     <w:p>
@@ -43,7 +59,15 @@
         <w:t xml:space="preserve">. Therefore, </w:t>
       </w:r>
       <w:r>
-        <w:t xml:space="preserve">we used the following 3 models: XGBoost, </w:t>
+        <w:t xml:space="preserve">we used the following 3 models: </w:t>
+      </w:r>
+      <w:proofErr w:type="spellStart"/>
+      <w:r>
+        <w:t>XGBoost</w:t>
+      </w:r>
+      <w:proofErr w:type="spellEnd"/>
+      <w:r>
+        <w:t xml:space="preserve">, </w:t>
       </w:r>
       <w:r>
         <w:t>K-Nearest Neighbours</w:t>
@@ -54,8 +78,13 @@
       <w:r>
         <w:t xml:space="preserve">two ensemble methods: </w:t>
       </w:r>
-      <w:r>
-        <w:t>XGBoost and Random Forests</w:t>
+      <w:proofErr w:type="spellStart"/>
+      <w:r>
+        <w:t>XGBoost</w:t>
+      </w:r>
+      <w:proofErr w:type="spellEnd"/>
+      <w:r>
+        <w:t xml:space="preserve"> and Random Forests</w:t>
       </w:r>
       <w:r>
         <w:t>,</w:t>
@@ -95,12 +124,28 @@
         <w:t>, especially due to the problem statement for this project being able to accurately predict outcomes of COVID patients</w:t>
       </w:r>
       <w:r>
-        <w:t xml:space="preserve">. For XGBoost, K-Nearest Neighbours, and Random Forests, the accuracy of our model’s prediction values compared to the actual test data’s outcomes were 87.89%, 88.71%, and 89.19% respectively. </w:t>
+        <w:t xml:space="preserve">. For </w:t>
+      </w:r>
+      <w:proofErr w:type="spellStart"/>
+      <w:r>
+        <w:t>XGBoost</w:t>
+      </w:r>
+      <w:proofErr w:type="spellEnd"/>
+      <w:r>
+        <w:t xml:space="preserve">, K-Nearest Neighbours, and Random Forests, the accuracy of our model’s prediction values compared to the actual test data’s outcomes were 87.89%, 88.71%, and 89.19% respectively. </w:t>
       </w:r>
     </w:p>
     <w:p>
       <w:r>
-        <w:t>We also used scikit-learn’s classification report to get each model’s precision and recall. From the results listed below, it appears that for all 3 models the accuracy and recall for quite high were every class label outside of Recovered, which had lower precision values than the others. They also notably had extremely low recall, indicating high amounts of false negatives. Part of this may be due to the low number of Recovered entries in our dataset</w:t>
+        <w:t>We also used scikit-</w:t>
+      </w:r>
+      <w:proofErr w:type="spellStart"/>
+      <w:r>
+        <w:t>learn’s</w:t>
+      </w:r>
+      <w:proofErr w:type="spellEnd"/>
+      <w:r>
+        <w:t xml:space="preserve"> classification report to get each model’s precision and recall. From the results listed below, it appears that for all 3 models the accuracy and recall for quite high were every class label outside of Recovered, which had lower precision values than the others. They also notably had extremely low recall, indicating high amounts of false negatives. Part of this may be due to the low number of Recovered entries in our dataset</w:t>
       </w:r>
       <w:r>
         <w:t xml:space="preserve"> compared to the other labels</w:t>
@@ -136,6 +181,7 @@
                 <w:szCs w:val="24"/>
               </w:rPr>
             </w:pPr>
+            <w:proofErr w:type="spellStart"/>
             <w:r>
               <w:rPr>
                 <w:b/>
@@ -143,6 +189,7 @@
               </w:rPr>
               <w:t>XGBoost</w:t>
             </w:r>
+            <w:proofErr w:type="spellEnd"/>
           </w:p>
         </w:tc>
         <w:tc>
@@ -1104,30 +1151,29 @@
         <w:pStyle w:val="Heading1"/>
       </w:pPr>
       <w:r>
-        <w:t>2.</w:t>
-      </w:r>
-      <w:r>
-        <w:t>4</w:t>
-      </w:r>
-      <w:r>
-        <w:t xml:space="preserve"> Evaluation</w:t>
-      </w:r>
-    </w:p>
-    <w:p/>
-    <w:p>
-      <w:r>
-        <w:t xml:space="preserve">For the classification models we trained, we did not observe any overfitting.  To find overfitting, we would have to find where training accuracy becomes stronger while the validation accuracy gets weaker. However, within our models, we noticed that instead the accuracy tended to stagnate for both the training and validation data after further increase of the hyperparameters. </w:t>
-      </w:r>
-      <w:r>
-        <w:t>We tested different values for each model’s respective hyperparameter to find the most optimal values for them and take precautions towards overfitting.</w:t>
+        <w:t xml:space="preserve">2.4 </w:t>
+      </w:r>
+      <w:r>
+        <w:t>Overfitting</w:t>
       </w:r>
     </w:p>
     <w:p>
       <w:r>
+        <w:t xml:space="preserve">For the classification models we trained, we did not observe any overfitting.  To find overfitting, we would have to find where training accuracy becomes stronger while the validation accuracy gets weaker. However, within our models, we noticed that instead the accuracy tended to stagnate for both the training and validation data after further increase of the hyperparameters. </w:t>
+      </w:r>
+      <w:r>
+        <w:t>We tested different values for each model’s respective hyperparameter to find the most optimal values for them and take precautions towards overfitting.</w:t>
+      </w:r>
+    </w:p>
+    <w:p>
+      <w:r>
+        <w:rPr>
+          <w:noProof/>
+        </w:rPr>
         <w:drawing>
-          <wp:inline distT="0" distB="0" distL="0" distR="0" wp14:anchorId="4964D216" wp14:editId="3BDC78F9">
-            <wp:extent cx="2628246" cy="2110740"/>
-            <wp:effectExtent l="0" t="0" r="1270" b="3810"/>
+          <wp:inline distT="0" distB="0" distL="0" distR="0" wp14:anchorId="4964D216" wp14:editId="23969057">
+            <wp:extent cx="2846850" cy="2286303"/>
+            <wp:effectExtent l="0" t="0" r="0" b="0"/>
             <wp:docPr id="3" name="Picture 3"/>
             <wp:cNvGraphicFramePr>
               <a:graphicFrameLocks xmlns:a="http://schemas.openxmlformats.org/drawingml/2006/main" noChangeAspect="1"/>
@@ -1148,7 +1194,7 @@
                   <pic:spPr>
                     <a:xfrm>
                       <a:off x="0" y="0"/>
-                      <a:ext cx="2654999" cy="2132226"/>
+                      <a:ext cx="2901053" cy="2329834"/>
                     </a:xfrm>
                     <a:prstGeom prst="rect">
                       <a:avLst/>
@@ -1161,11 +1207,14 @@
         </w:drawing>
       </w:r>
       <w:r>
+        <w:rPr>
+          <w:noProof/>
+        </w:rPr>
         <w:drawing>
-          <wp:inline distT="0" distB="0" distL="0" distR="0" wp14:anchorId="0557BD87" wp14:editId="120E9786">
-            <wp:extent cx="2796540" cy="2217375"/>
-            <wp:effectExtent l="0" t="0" r="3810" b="0"/>
-            <wp:docPr id="2" name="Picture 2"/>
+          <wp:inline distT="0" distB="0" distL="0" distR="0" wp14:anchorId="2ECD94B5" wp14:editId="0431473E">
+            <wp:extent cx="3085106" cy="2259264"/>
+            <wp:effectExtent l="0" t="0" r="1270" b="8255"/>
+            <wp:docPr id="7" name="Picture 7"/>
             <wp:cNvGraphicFramePr>
               <a:graphicFrameLocks xmlns:a="http://schemas.openxmlformats.org/drawingml/2006/main" noChangeAspect="1"/>
             </wp:cNvGraphicFramePr>
@@ -1173,30 +1222,36 @@
               <a:graphicData uri="http://schemas.openxmlformats.org/drawingml/2006/picture">
                 <pic:pic xmlns:pic="http://schemas.openxmlformats.org/drawingml/2006/picture">
                   <pic:nvPicPr>
-                    <pic:cNvPr id="1" name=""/>
-                    <pic:cNvPicPr/>
+                    <pic:cNvPr id="0" name="Picture 10"/>
+                    <pic:cNvPicPr>
+                      <a:picLocks noChangeAspect="1" noChangeArrowheads="1"/>
+                    </pic:cNvPicPr>
                   </pic:nvPicPr>
-                  <pic:blipFill rotWithShape="1">
-                    <a:blip r:embed="rId8"/>
-                    <a:srcRect r="5937" b="1092"/>
-                    <a:stretch/>
+                  <pic:blipFill>
+                    <a:blip r:embed="rId8">
+                      <a:extLst>
+                        <a:ext uri="{28A0092B-C50C-407E-A947-70E740481C1C}">
+                          <a14:useLocalDpi xmlns:a14="http://schemas.microsoft.com/office/drawing/2010/main" val="0"/>
+                        </a:ext>
+                      </a:extLst>
+                    </a:blip>
+                    <a:srcRect/>
+                    <a:stretch>
+                      <a:fillRect/>
+                    </a:stretch>
                   </pic:blipFill>
                   <pic:spPr bwMode="auto">
                     <a:xfrm>
                       <a:off x="0" y="0"/>
-                      <a:ext cx="2839976" cy="2251815"/>
+                      <a:ext cx="3155005" cy="2310452"/>
                     </a:xfrm>
                     <a:prstGeom prst="rect">
                       <a:avLst/>
                     </a:prstGeom>
+                    <a:noFill/>
                     <a:ln>
                       <a:noFill/>
                     </a:ln>
-                    <a:extLst>
-                      <a:ext uri="{53640926-AAD7-44D8-BBD7-CCE9431645EC}">
-                        <a14:shadowObscured xmlns:a14="http://schemas.microsoft.com/office/drawing/2010/main"/>
-                      </a:ext>
-                    </a:extLst>
                   </pic:spPr>
                 </pic:pic>
               </a:graphicData>
@@ -1204,11 +1259,16 @@
           </wp:inline>
         </w:drawing>
       </w:r>
-      <w:r>
+    </w:p>
+    <w:p>
+      <w:r>
+        <w:rPr>
+          <w:noProof/>
+        </w:rPr>
         <w:drawing>
-          <wp:inline distT="0" distB="0" distL="0" distR="0" wp14:anchorId="12A16A1F" wp14:editId="187CFC4A">
-            <wp:extent cx="2811780" cy="2136021"/>
-            <wp:effectExtent l="0" t="0" r="7620" b="0"/>
+          <wp:inline distT="0" distB="0" distL="0" distR="0" wp14:anchorId="7BFD6D2D" wp14:editId="3BC45EB0">
+            <wp:extent cx="2951642" cy="2242268"/>
+            <wp:effectExtent l="0" t="0" r="1270" b="5715"/>
             <wp:docPr id="1" name="Picture 1"/>
             <wp:cNvGraphicFramePr>
               <a:graphicFrameLocks xmlns:a="http://schemas.openxmlformats.org/drawingml/2006/main" noChangeAspect="1"/>
@@ -1228,7 +1288,7 @@
                   <pic:spPr bwMode="auto">
                     <a:xfrm>
                       <a:off x="0" y="0"/>
-                      <a:ext cx="2851747" cy="2166382"/>
+                      <a:ext cx="3008752" cy="2285653"/>
                     </a:xfrm>
                     <a:prstGeom prst="rect">
                       <a:avLst/>
@@ -1249,7 +1309,6 @@
         </w:drawing>
       </w:r>
     </w:p>
-    <w:p/>
     <w:sectPr>
       <w:headerReference w:type="default" r:id="rId10"/>
       <w:pgSz w:w="12240" w:h="15840"/>

</xml_diff>